<commit_message>
modified   tp2/doc/DiagramaProtocoloAdmin.docx modified   tp2/img/FSM_portAccesoYManejoAdministrador.png * corrijo error de c&p: login -> logout
</commit_message>
<xml_diff>
--- a/tp2/doc/DiagramaProtocoloAdmin.docx
+++ b/tp2/doc/DiagramaProtocoloAdmin.docx
@@ -922,7 +922,15 @@
                           <w:szCs w:val="14"/>
                           <w:lang w:val="es-AR"/>
                         </w:rPr>
-                        <w:t>Login</w:t>
+                        <w:t>Log</w:t>
+                      </w:r>
+                      <w:r>
+                        <w:rPr>
+                          <w:sz w:val="14"/>
+                          <w:szCs w:val="14"/>
+                          <w:lang w:val="es-AR"/>
+                        </w:rPr>
+                        <w:t>out</w:t>
                       </w:r>
                       <w:proofErr w:type="spellEnd"/>
                       <w:proofErr w:type="gramEnd"/>

</xml_diff>

<commit_message>
modified   trunk/tp2/doc/DiagramaProtocoloAdmin.docx modified   trunk/tp2/img/FSM_portAccesoYManejoAdministrador.png * nuevo diagrama de estados y explicación en el informe
modified   trunk/tp2/doc/Extensiones al protocolo.txt
modified   trunk/tp2/informe/protocolo.tex
- login, logout
+ admin password en cada request
</commit_message>
<xml_diff>
--- a/tp2/doc/DiagramaProtocoloAdmin.docx
+++ b/tp2/doc/DiagramaProtocoloAdmin.docx
@@ -5,7 +5,7 @@
     <w:p>
       <w:r>
         <w:pict>
-          <v:group id="_x0000_s1146" editas="canvas" style="width:895.85pt;height:724.25pt;mso-position-horizontal-relative:char;mso-position-vertical-relative:line" coordorigin="2526,1471" coordsize="13783,11143">
+          <v:group id="_x0000_s1146" editas="canvas" style="width:577.5pt;height:417.75pt;mso-position-horizontal-relative:char;mso-position-vertical-relative:line" coordorigin="2526,1471" coordsize="8885,6427">
             <o:lock v:ext="edit" aspectratio="t"/>
             <v:shapetype id="_x0000_t75" coordsize="21600,21600" o:spt="75" o:preferrelative="t" path="m@4@5l@4@11@9@11@9@5xe" filled="f" stroked="f">
               <v:stroke joinstyle="miter"/>
@@ -26,371 +26,16 @@
               <v:path o:extrusionok="f" gradientshapeok="t" o:connecttype="rect"/>
               <o:lock v:ext="edit" aspectratio="t"/>
             </v:shapetype>
-            <v:shape id="_x0000_s1145" type="#_x0000_t75" style="position:absolute;left:2526;top:1471;width:13783;height:11143" o:preferrelative="f" stroked="t" strokecolor="black [3213]" strokeweight="6pt">
+            <v:shape id="_x0000_s1145" type="#_x0000_t75" style="position:absolute;left:2526;top:1471;width:8885;height:6427" o:preferrelative="f" stroked="t" strokecolor="black [3213]" strokeweight="6pt">
               <v:fill o:detectmouseclick="t"/>
               <v:path o:extrusionok="t" o:connecttype="none"/>
               <o:lock v:ext="edit" text="t"/>
             </v:shape>
-            <v:shapetype id="_x0000_t32" coordsize="21600,21600" o:spt="32" o:oned="t" path="m,l21600,21600e" filled="f">
-              <v:path arrowok="t" fillok="f" o:connecttype="none"/>
-              <o:lock v:ext="edit" shapetype="t"/>
-            </v:shapetype>
-            <v:shape id="_x0000_s1147" type="#_x0000_t32" style="position:absolute;left:3241;top:2456;width:740;height:577" o:connectortype="straight">
-              <v:stroke endarrow="block"/>
-            </v:shape>
-            <v:group id="_x0000_s1148" style="position:absolute;left:3654;top:2816;width:2238;height:1484" coordorigin="2332,2341" coordsize="2909,1929">
-              <v:oval id="_x0000_s1149" style="position:absolute;left:2332;top:2341;width:2909;height:1929">
-                <v:fill opacity="0"/>
-              </v:oval>
-              <v:rect id="_x0000_s1150" style="position:absolute;left:2737;top:2736;width:2078;height:330">
-                <v:textbox style="mso-next-textbox:#_x0000_s1150" inset="0,,0">
-                  <w:txbxContent>
-                    <w:p>
-                      <w:pPr>
-                        <w:jc w:val="center"/>
-                        <w:rPr>
-                          <w:sz w:val="16"/>
-                          <w:szCs w:val="16"/>
-                        </w:rPr>
-                      </w:pPr>
-                      <w:proofErr w:type="spellStart"/>
-                      <w:r>
-                        <w:rPr>
-                          <w:sz w:val="16"/>
-                          <w:szCs w:val="16"/>
-                        </w:rPr>
-                        <w:t>AccesoYManejoAdministrador</w:t>
-                      </w:r>
-                      <w:r>
-                        <w:rPr>
-                          <w:sz w:val="16"/>
-                          <w:szCs w:val="16"/>
-                          <w:vertAlign w:val="subscript"/>
-                        </w:rPr>
-                        <w:t>i</w:t>
-                      </w:r>
-                      <w:proofErr w:type="spellEnd"/>
-                    </w:p>
-                  </w:txbxContent>
-                </v:textbox>
-              </v:rect>
-              <v:shape id="_x0000_s1151" type="#_x0000_t32" style="position:absolute;left:3074;top:3119;width:0;height:742" o:connectortype="straight">
-                <v:stroke dashstyle="dash"/>
-              </v:shape>
-              <v:shape id="_x0000_s1152" type="#_x0000_t32" style="position:absolute;left:3118;top:3516;width:1599;height:0" o:connectortype="straight">
-                <v:stroke endarrow="block"/>
-              </v:shape>
+            <v:group id="_x0000_s1176" style="position:absolute;left:7949;top:6011;width:2394;height:1484" coordorigin="2546,12227" coordsize="3111,1929">
               <v:shapetype id="_x0000_t202" coordsize="21600,21600" o:spt="202" path="m,l,21600r21600,l21600,xe">
                 <v:stroke joinstyle="miter"/>
                 <v:path gradientshapeok="t" o:connecttype="rect"/>
               </v:shapetype>
-              <v:shape id="_x0000_s1153" type="#_x0000_t202" style="position:absolute;left:3552;top:3322;width:513;height:291;v-text-anchor:bottom" stroked="f" strokecolor="black [3213]">
-                <v:fill opacity="0"/>
-                <v:textbox style="mso-next-textbox:#_x0000_s1153" inset="0,0,0,0">
-                  <w:txbxContent>
-                    <w:p>
-                      <w:pPr>
-                        <w:jc w:val="center"/>
-                        <w:rPr>
-                          <w:sz w:val="14"/>
-                          <w:szCs w:val="14"/>
-                          <w:lang w:val="es-AR"/>
-                        </w:rPr>
-                      </w:pPr>
-                      <w:proofErr w:type="spellStart"/>
-                      <w:proofErr w:type="gramStart"/>
-                      <w:r>
-                        <w:rPr>
-                          <w:sz w:val="14"/>
-                          <w:szCs w:val="14"/>
-                          <w:lang w:val="es-AR"/>
-                        </w:rPr>
-                        <w:t>l</w:t>
-                      </w:r>
-                      <w:r>
-                        <w:rPr>
-                          <w:sz w:val="14"/>
-                          <w:szCs w:val="14"/>
-                          <w:lang w:val="es-AR"/>
-                        </w:rPr>
-                        <w:t>ogin</w:t>
-                      </w:r>
-                      <w:proofErr w:type="spellEnd"/>
-                      <w:proofErr w:type="gramEnd"/>
-                    </w:p>
-                  </w:txbxContent>
-                </v:textbox>
-              </v:shape>
-            </v:group>
-            <v:group id="_x0000_s1154" style="position:absolute;left:6767;top:1571;width:2238;height:1484" coordorigin="6379,723" coordsize="2909,1929">
-              <v:oval id="_x0000_s1155" style="position:absolute;left:6379;top:723;width:2909;height:1929" fillcolor="white [3212]" strokecolor="red">
-                <v:fill opacity="0"/>
-              </v:oval>
-              <v:rect id="_x0000_s1156" style="position:absolute;left:6784;top:1118;width:2078;height:330">
-                <v:textbox style="mso-next-textbox:#_x0000_s1156" inset="0,,0">
-                  <w:txbxContent>
-                    <w:p>
-                      <w:pPr>
-                        <w:jc w:val="center"/>
-                        <w:rPr>
-                          <w:sz w:val="16"/>
-                          <w:szCs w:val="16"/>
-                        </w:rPr>
-                      </w:pPr>
-                      <w:proofErr w:type="spellStart"/>
-                      <w:r>
-                        <w:rPr>
-                          <w:sz w:val="16"/>
-                          <w:szCs w:val="16"/>
-                        </w:rPr>
-                        <w:t>AccesoYManejoAdministrador</w:t>
-                      </w:r>
-                      <w:r>
-                        <w:rPr>
-                          <w:sz w:val="16"/>
-                          <w:szCs w:val="16"/>
-                          <w:vertAlign w:val="subscript"/>
-                        </w:rPr>
-                        <w:t>i</w:t>
-                      </w:r>
-                      <w:proofErr w:type="spellEnd"/>
-                    </w:p>
-                  </w:txbxContent>
-                </v:textbox>
-              </v:rect>
-              <v:shape id="_x0000_s1157" type="#_x0000_t32" style="position:absolute;left:7121;top:1501;width:0;height:742" o:connectortype="straight">
-                <v:stroke dashstyle="dash"/>
-              </v:shape>
-              <v:shape id="_x0000_s1158" type="#_x0000_t202" style="position:absolute;left:7441;top:1679;width:978;height:291;v-text-anchor:bottom" stroked="f" strokecolor="black [3213]">
-                <v:fill opacity="0"/>
-                <v:textbox style="mso-next-textbox:#_x0000_s1158" inset="0,0,0,0">
-                  <w:txbxContent>
-                    <w:p>
-                      <w:pPr>
-                        <w:jc w:val="center"/>
-                        <w:rPr>
-                          <w:sz w:val="14"/>
-                          <w:szCs w:val="14"/>
-                          <w:lang w:val="es-AR"/>
-                        </w:rPr>
-                      </w:pPr>
-                      <w:proofErr w:type="spellStart"/>
-                      <w:proofErr w:type="gramStart"/>
-                      <w:r>
-                        <w:rPr>
-                          <w:sz w:val="14"/>
-                          <w:szCs w:val="14"/>
-                          <w:lang w:val="es-AR"/>
-                        </w:rPr>
-                        <w:t>denegar</w:t>
-                      </w:r>
-                      <w:r>
-                        <w:rPr>
-                          <w:sz w:val="14"/>
-                          <w:szCs w:val="14"/>
-                          <w:lang w:val="es-AR"/>
-                        </w:rPr>
-                        <w:t>Login</w:t>
-                      </w:r>
-                      <w:proofErr w:type="spellEnd"/>
-                      <w:proofErr w:type="gramEnd"/>
-                    </w:p>
-                  </w:txbxContent>
-                </v:textbox>
-              </v:shape>
-              <v:shape id="_x0000_s1159" type="#_x0000_t32" style="position:absolute;left:7227;top:1873;width:1422;height:0;flip:x" o:connectortype="straight">
-                <v:stroke dashstyle="dash" endarrow="block"/>
-              </v:shape>
-            </v:group>
-            <v:shape id="_x0000_s1160" type="#_x0000_t32" style="position:absolute;left:5892;top:2838;width:1187;height:720;flip:y" o:connectortype="straight" strokecolor="red">
-              <v:stroke endarrow="block"/>
-            </v:shape>
-            <v:shape id="_x0000_s1161" type="#_x0000_t32" style="position:absolute;left:5565;top:2313;width:1202;height:720;flip:x" o:connectortype="straight" strokecolor="red">
-              <v:stroke endarrow="block"/>
-            </v:shape>
-            <v:group id="_x0000_s1162" style="position:absolute;left:2848;top:5083;width:2235;height:1484" coordorigin="8312,2782" coordsize="2909,1929">
-              <v:oval id="_x0000_s1163" style="position:absolute;left:8312;top:2782;width:2909;height:1929">
-                <v:fill opacity="0"/>
-              </v:oval>
-              <v:rect id="_x0000_s1164" style="position:absolute;left:8717;top:3177;width:2078;height:330">
-                <v:textbox style="mso-next-textbox:#_x0000_s1164" inset="0,,0">
-                  <w:txbxContent>
-                    <w:p>
-                      <w:pPr>
-                        <w:jc w:val="center"/>
-                        <w:rPr>
-                          <w:sz w:val="16"/>
-                          <w:szCs w:val="16"/>
-                        </w:rPr>
-                      </w:pPr>
-                      <w:proofErr w:type="spellStart"/>
-                      <w:r>
-                        <w:rPr>
-                          <w:sz w:val="16"/>
-                          <w:szCs w:val="16"/>
-                        </w:rPr>
-                        <w:t>AccesoYManejoAdministrador</w:t>
-                      </w:r>
-                      <w:r>
-                        <w:rPr>
-                          <w:sz w:val="16"/>
-                          <w:szCs w:val="16"/>
-                          <w:vertAlign w:val="subscript"/>
-                        </w:rPr>
-                        <w:t>i</w:t>
-                      </w:r>
-                      <w:proofErr w:type="spellEnd"/>
-                    </w:p>
-                  </w:txbxContent>
-                </v:textbox>
-              </v:rect>
-              <v:shape id="_x0000_s1165" type="#_x0000_t32" style="position:absolute;left:9054;top:3560;width:0;height:742" o:connectortype="straight">
-                <v:stroke dashstyle="dash"/>
-              </v:shape>
-              <v:shape id="_x0000_s1166" type="#_x0000_t32" style="position:absolute;left:9188;top:3949;width:1369;height:0;flip:x" o:connectortype="straight">
-                <v:stroke dashstyle="dash" endarrow="block"/>
-              </v:shape>
-              <v:shape id="_x0000_s1167" type="#_x0000_t202" style="position:absolute;left:9351;top:3713;width:978;height:291;v-text-anchor:bottom" stroked="f" strokecolor="black [3213]">
-                <v:fill opacity="0"/>
-                <v:textbox style="mso-next-textbox:#_x0000_s1167" inset="0,0,0,0">
-                  <w:txbxContent>
-                    <w:p>
-                      <w:pPr>
-                        <w:jc w:val="center"/>
-                        <w:rPr>
-                          <w:sz w:val="14"/>
-                          <w:szCs w:val="14"/>
-                          <w:lang w:val="es-AR"/>
-                        </w:rPr>
-                      </w:pPr>
-                      <w:proofErr w:type="spellStart"/>
-                      <w:proofErr w:type="gramStart"/>
-                      <w:r>
-                        <w:rPr>
-                          <w:sz w:val="14"/>
-                          <w:szCs w:val="14"/>
-                          <w:lang w:val="es-AR"/>
-                        </w:rPr>
-                        <w:t>aceptar</w:t>
-                      </w:r>
-                      <w:r>
-                        <w:rPr>
-                          <w:sz w:val="14"/>
-                          <w:szCs w:val="14"/>
-                          <w:lang w:val="es-AR"/>
-                        </w:rPr>
-                        <w:t>Log</w:t>
-                      </w:r>
-                      <w:r>
-                        <w:rPr>
-                          <w:sz w:val="14"/>
-                          <w:szCs w:val="14"/>
-                          <w:lang w:val="es-AR"/>
-                        </w:rPr>
-                        <w:t>out</w:t>
-                      </w:r>
-                      <w:proofErr w:type="spellEnd"/>
-                      <w:proofErr w:type="gramEnd"/>
-                    </w:p>
-                  </w:txbxContent>
-                </v:textbox>
-              </v:shape>
-            </v:group>
-            <v:shape id="_x0000_s1168" type="#_x0000_t32" style="position:absolute;left:3966;top:4083;width:15;height:1000;flip:y" o:connectortype="straight">
-              <v:stroke endarrow="block"/>
-            </v:shape>
-            <v:group id="_x0000_s1169" style="position:absolute;left:6810;top:6423;width:2237;height:1484" coordorigin="928,5271" coordsize="2909,1929">
-              <v:oval id="_x0000_s1170" style="position:absolute;left:928;top:5271;width:2909;height:1929">
-                <v:fill opacity="0"/>
-              </v:oval>
-              <v:rect id="_x0000_s1171" style="position:absolute;left:1333;top:5666;width:2078;height:330">
-                <v:textbox style="mso-next-textbox:#_x0000_s1171" inset="0,,0">
-                  <w:txbxContent>
-                    <w:p>
-                      <w:pPr>
-                        <w:jc w:val="center"/>
-                        <w:rPr>
-                          <w:sz w:val="16"/>
-                          <w:szCs w:val="16"/>
-                        </w:rPr>
-                      </w:pPr>
-                      <w:proofErr w:type="spellStart"/>
-                      <w:r>
-                        <w:rPr>
-                          <w:sz w:val="16"/>
-                          <w:szCs w:val="16"/>
-                        </w:rPr>
-                        <w:t>AccesoYManejoAdministrador</w:t>
-                      </w:r>
-                      <w:r>
-                        <w:rPr>
-                          <w:sz w:val="16"/>
-                          <w:szCs w:val="16"/>
-                          <w:vertAlign w:val="subscript"/>
-                        </w:rPr>
-                        <w:t>i</w:t>
-                      </w:r>
-                      <w:proofErr w:type="spellEnd"/>
-                    </w:p>
-                  </w:txbxContent>
-                </v:textbox>
-              </v:rect>
-              <v:shape id="_x0000_s1172" type="#_x0000_t32" style="position:absolute;left:1670;top:6049;width:0;height:742" o:connectortype="straight">
-                <v:stroke dashstyle="dash"/>
-              </v:shape>
-              <v:shape id="_x0000_s1173" type="#_x0000_t32" style="position:absolute;left:1804;top:6438;width:1369;height:0;flip:x" o:connectortype="straight">
-                <v:stroke dashstyle="dash" endarrow="block"/>
-              </v:shape>
-              <v:shape id="_x0000_s1174" type="#_x0000_t202" style="position:absolute;left:1967;top:6202;width:978;height:291;v-text-anchor:bottom" stroked="f" strokecolor="black [3213]">
-                <v:fill opacity="0"/>
-                <v:textbox style="mso-next-textbox:#_x0000_s1174" inset="0,0,0,0">
-                  <w:txbxContent>
-                    <w:p>
-                      <w:pPr>
-                        <w:jc w:val="center"/>
-                        <w:rPr>
-                          <w:sz w:val="14"/>
-                          <w:szCs w:val="14"/>
-                          <w:lang w:val="es-AR"/>
-                        </w:rPr>
-                      </w:pPr>
-                      <w:proofErr w:type="spellStart"/>
-                      <w:proofErr w:type="gramStart"/>
-                      <w:r>
-                        <w:rPr>
-                          <w:sz w:val="14"/>
-                          <w:szCs w:val="14"/>
-                          <w:lang w:val="es-AR"/>
-                        </w:rPr>
-                        <w:t>aceptar</w:t>
-                      </w:r>
-                      <w:r>
-                        <w:rPr>
-                          <w:sz w:val="14"/>
-                          <w:szCs w:val="14"/>
-                          <w:lang w:val="es-AR"/>
-                        </w:rPr>
-                        <w:t>Log</w:t>
-                      </w:r>
-                      <w:r>
-                        <w:rPr>
-                          <w:sz w:val="14"/>
-                          <w:szCs w:val="14"/>
-                          <w:lang w:val="es-AR"/>
-                        </w:rPr>
-                        <w:t>in</w:t>
-                      </w:r>
-                      <w:proofErr w:type="spellEnd"/>
-                      <w:proofErr w:type="gramEnd"/>
-                    </w:p>
-                  </w:txbxContent>
-                </v:textbox>
-              </v:shape>
-            </v:group>
-            <v:shape id="_x0000_s1175" type="#_x0000_t32" style="position:absolute;left:4773;top:4300;width:2365;height:2340" o:connectortype="straight">
-              <v:stroke endarrow="block"/>
-            </v:shape>
-            <v:group id="_x0000_s1176" style="position:absolute;left:6336;top:10207;width:2394;height:1484" coordorigin="2546,12227" coordsize="3111,1929">
               <v:shape id="_x0000_s1177" type="#_x0000_t202" style="position:absolute;left:3332;top:13005;width:2182;height:193;v-text-anchor:bottom" stroked="f" strokecolor="black [3213]">
                 <v:fill opacity="0"/>
                 <v:textbox style="mso-next-textbox:#_x0000_s1177" inset="0,0,0,0">
@@ -472,6 +117,10 @@
                     </w:txbxContent>
                   </v:textbox>
                 </v:rect>
+                <v:shapetype id="_x0000_t32" coordsize="21600,21600" o:spt="32" o:oned="t" path="m,l21600,21600e" filled="f">
+                  <v:path arrowok="t" fillok="f" o:connecttype="none"/>
+                  <o:lock v:ext="edit" shapetype="t"/>
+                </v:shapetype>
                 <v:shape id="_x0000_s1181" type="#_x0000_t32" style="position:absolute;left:1326;top:11716;width:0;height:742" o:connectortype="straight">
                   <v:stroke dashstyle="dash"/>
                 </v:shape>
@@ -512,127 +161,131 @@
                 </v:shape>
               </v:group>
             </v:group>
-            <v:group id="_x0000_s1187" style="position:absolute;left:11903;top:8015;width:2394;height:1485" coordorigin="3837,7058" coordsize="3111,1929" o:regroupid="13">
-              <v:oval id="_x0000_s1188" style="position:absolute;left:3837;top:7058;width:3111;height:1929">
+            <v:group id="_x0000_s1346" style="position:absolute;left:7926;top:1893;width:2394;height:1485" coordorigin="11903,8015" coordsize="2394,1485">
+              <v:shape id="_x0000_s1193" type="#_x0000_t202" style="position:absolute;left:12534;top:8874;width:1434;height:183;v-text-anchor:middle" o:regroupid="13" stroked="f" strokecolor="white [3212]">
                 <v:fill opacity="0"/>
-              </v:oval>
-              <v:rect id="_x0000_s1189" style="position:absolute;left:4242;top:7453;width:2078;height:330">
-                <v:textbox style="mso-next-textbox:#_x0000_s1189" inset="0,,0">
+                <v:textbox style="mso-next-textbox:#_x0000_s1193" inset="0,0,0,0">
                   <w:txbxContent>
                     <w:p>
-                      <w:pPr>
-                        <w:jc w:val="center"/>
-                        <w:rPr>
-                          <w:sz w:val="16"/>
-                          <w:szCs w:val="16"/>
-                        </w:rPr>
-                      </w:pPr>
                       <w:proofErr w:type="spellStart"/>
-                      <w:r>
-                        <w:rPr>
-                          <w:sz w:val="16"/>
-                          <w:szCs w:val="16"/>
-                        </w:rPr>
-                        <w:t>AccesoYManejoAdministrador</w:t>
-                      </w:r>
-                      <w:r>
-                        <w:rPr>
-                          <w:sz w:val="16"/>
-                          <w:szCs w:val="16"/>
-                          <w:vertAlign w:val="subscript"/>
-                        </w:rPr>
-                        <w:t>i</w:t>
+                      <w:proofErr w:type="gramStart"/>
+                      <w:r>
+                        <w:rPr>
+                          <w:sz w:val="14"/>
+                          <w:szCs w:val="14"/>
+                          <w:lang w:val="es-AR"/>
+                        </w:rPr>
+                        <w:t>r</w:t>
+                      </w:r>
+                      <w:r>
+                        <w:rPr>
+                          <w:sz w:val="14"/>
+                          <w:szCs w:val="14"/>
+                          <w:lang w:val="es-AR"/>
+                        </w:rPr>
+                        <w:t>espuestaReporteEstadoActual</w:t>
                       </w:r>
                       <w:proofErr w:type="spellEnd"/>
+                      <w:proofErr w:type="gramEnd"/>
                     </w:p>
                   </w:txbxContent>
                 </v:textbox>
-              </v:rect>
-              <v:shape id="_x0000_s1190" type="#_x0000_t32" style="position:absolute;left:4579;top:7836;width:0;height:742" o:connectortype="straight">
-                <v:stroke dashstyle="dash"/>
-              </v:shape>
-              <v:shape id="_x0000_s1191" type="#_x0000_t32" style="position:absolute;left:4623;top:8029;width:2128;height:0" o:connectortype="straight">
-                <v:stroke endarrow="block"/>
-              </v:shape>
-              <v:shape id="_x0000_s1192" type="#_x0000_t32" style="position:absolute;left:4623;top:8410;width:2041;height:1;flip:x" o:connectortype="straight">
-                <v:stroke dashstyle="dash" endarrow="block"/>
-              </v:shape>
+              </v:shape>
+              <v:group id="_x0000_s1345" style="position:absolute;left:11903;top:8015;width:2394;height:1485" coordorigin="11903,8015" coordsize="2394,1485">
+                <v:group id="_x0000_s1187" style="position:absolute;left:11903;top:8015;width:2394;height:1485" coordorigin="3837,7058" coordsize="3111,1929" o:regroupid="13">
+                  <v:oval id="_x0000_s1188" style="position:absolute;left:3837;top:7058;width:3111;height:1929">
+                    <v:fill opacity="0"/>
+                  </v:oval>
+                  <v:rect id="_x0000_s1189" style="position:absolute;left:4242;top:7453;width:2078;height:330">
+                    <v:textbox style="mso-next-textbox:#_x0000_s1189" inset="0,,0">
+                      <w:txbxContent>
+                        <w:p>
+                          <w:pPr>
+                            <w:jc w:val="center"/>
+                            <w:rPr>
+                              <w:sz w:val="16"/>
+                              <w:szCs w:val="16"/>
+                            </w:rPr>
+                          </w:pPr>
+                          <w:proofErr w:type="spellStart"/>
+                          <w:r>
+                            <w:rPr>
+                              <w:sz w:val="16"/>
+                              <w:szCs w:val="16"/>
+                            </w:rPr>
+                            <w:t>AccesoYManejoAdministrador</w:t>
+                          </w:r>
+                          <w:r>
+                            <w:rPr>
+                              <w:sz w:val="16"/>
+                              <w:szCs w:val="16"/>
+                              <w:vertAlign w:val="subscript"/>
+                            </w:rPr>
+                            <w:t>i</w:t>
+                          </w:r>
+                          <w:proofErr w:type="spellEnd"/>
+                        </w:p>
+                      </w:txbxContent>
+                    </v:textbox>
+                  </v:rect>
+                  <v:shape id="_x0000_s1190" type="#_x0000_t32" style="position:absolute;left:4579;top:7836;width:0;height:742" o:connectortype="straight">
+                    <v:stroke dashstyle="dash"/>
+                  </v:shape>
+                  <v:shape id="_x0000_s1191" type="#_x0000_t32" style="position:absolute;left:4623;top:8029;width:2128;height:0" o:connectortype="straight">
+                    <v:stroke endarrow="block"/>
+                  </v:shape>
+                  <v:shape id="_x0000_s1192" type="#_x0000_t32" style="position:absolute;left:4623;top:8410;width:2041;height:1;flip:x" o:connectortype="straight">
+                    <v:stroke dashstyle="dash" endarrow="block"/>
+                  </v:shape>
+                </v:group>
+                <v:shape id="_x0000_s1194" type="#_x0000_t202" style="position:absolute;left:12534;top:8614;width:1434;height:149;v-text-anchor:middle" o:regroupid="12" stroked="f" strokecolor="white [3212]">
+                  <v:fill opacity="0"/>
+                  <v:textbox style="mso-next-textbox:#_x0000_s1194" inset="0,0,0,0">
+                    <w:txbxContent>
+                      <w:p>
+                        <w:proofErr w:type="spellStart"/>
+                        <w:proofErr w:type="gramStart"/>
+                        <w:r>
+                          <w:rPr>
+                            <w:sz w:val="14"/>
+                            <w:szCs w:val="14"/>
+                            <w:lang w:val="es-AR"/>
+                          </w:rPr>
+                          <w:t>p</w:t>
+                        </w:r>
+                        <w:r>
+                          <w:rPr>
+                            <w:sz w:val="14"/>
+                            <w:szCs w:val="14"/>
+                            <w:lang w:val="es-AR"/>
+                          </w:rPr>
+                          <w:t>edi</w:t>
+                        </w:r>
+                        <w:r>
+                          <w:rPr>
+                            <w:sz w:val="14"/>
+                            <w:szCs w:val="14"/>
+                            <w:lang w:val="es-AR"/>
+                          </w:rPr>
+                          <w:t>r</w:t>
+                        </w:r>
+                        <w:r>
+                          <w:rPr>
+                            <w:sz w:val="14"/>
+                            <w:szCs w:val="14"/>
+                            <w:lang w:val="es-AR"/>
+                          </w:rPr>
+                          <w:t>ReporteEstadoActual</w:t>
+                        </w:r>
+                        <w:proofErr w:type="spellEnd"/>
+                        <w:proofErr w:type="gramEnd"/>
+                      </w:p>
+                    </w:txbxContent>
+                  </v:textbox>
+                </v:shape>
+              </v:group>
             </v:group>
-            <v:shape id="_x0000_s1193" type="#_x0000_t202" style="position:absolute;left:12534;top:8874;width:1434;height:183;v-text-anchor:middle" o:regroupid="13" stroked="f" strokecolor="white [3212]">
-              <v:fill opacity="0"/>
-              <v:textbox style="mso-next-textbox:#_x0000_s1193" inset="0,0,0,0">
-                <w:txbxContent>
-                  <w:p>
-                    <w:proofErr w:type="spellStart"/>
-                    <w:proofErr w:type="gramStart"/>
-                    <w:r>
-                      <w:rPr>
-                        <w:sz w:val="14"/>
-                        <w:szCs w:val="14"/>
-                        <w:lang w:val="es-AR"/>
-                      </w:rPr>
-                      <w:t>r</w:t>
-                    </w:r>
-                    <w:r>
-                      <w:rPr>
-                        <w:sz w:val="14"/>
-                        <w:szCs w:val="14"/>
-                        <w:lang w:val="es-AR"/>
-                      </w:rPr>
-                      <w:t>espuestaReporteEstadoActual</w:t>
-                    </w:r>
-                    <w:proofErr w:type="spellEnd"/>
-                    <w:proofErr w:type="gramEnd"/>
-                  </w:p>
-                </w:txbxContent>
-              </v:textbox>
-            </v:shape>
-            <v:shape id="_x0000_s1194" type="#_x0000_t202" style="position:absolute;left:12534;top:8614;width:1434;height:149;v-text-anchor:middle" o:regroupid="12" stroked="f" strokecolor="white [3212]">
-              <v:fill opacity="0"/>
-              <v:textbox style="mso-next-textbox:#_x0000_s1194" inset="0,0,0,0">
-                <w:txbxContent>
-                  <w:p>
-                    <w:proofErr w:type="spellStart"/>
-                    <w:proofErr w:type="gramStart"/>
-                    <w:r>
-                      <w:rPr>
-                        <w:sz w:val="14"/>
-                        <w:szCs w:val="14"/>
-                        <w:lang w:val="es-AR"/>
-                      </w:rPr>
-                      <w:t>p</w:t>
-                    </w:r>
-                    <w:r>
-                      <w:rPr>
-                        <w:sz w:val="14"/>
-                        <w:szCs w:val="14"/>
-                        <w:lang w:val="es-AR"/>
-                      </w:rPr>
-                      <w:t>edi</w:t>
-                    </w:r>
-                    <w:r>
-                      <w:rPr>
-                        <w:sz w:val="14"/>
-                        <w:szCs w:val="14"/>
-                        <w:lang w:val="es-AR"/>
-                      </w:rPr>
-                      <w:t>r</w:t>
-                    </w:r>
-                    <w:r>
-                      <w:rPr>
-                        <w:sz w:val="14"/>
-                        <w:szCs w:val="14"/>
-                        <w:lang w:val="es-AR"/>
-                      </w:rPr>
-                      <w:t>ReporteEstadoActual</w:t>
-                    </w:r>
-                    <w:proofErr w:type="spellEnd"/>
-                    <w:proofErr w:type="gramEnd"/>
-                  </w:p>
-                </w:txbxContent>
-              </v:textbox>
-            </v:shape>
-            <v:group id="_x0000_s1195" style="position:absolute;left:9604;top:9996;width:2394;height:1444" coordorigin="2782,12198" coordsize="3111,1929">
+            <v:group id="_x0000_s1195" style="position:absolute;left:7949;top:3913;width:2391;height:1444" coordorigin="2782,12198" coordsize="3111,1929">
               <v:group id="_x0000_s1196" style="position:absolute;left:2782;top:12198;width:3111;height:1929" coordorigin="2782,12198" coordsize="3111,1929">
                 <v:oval id="_x0000_s1197" style="position:absolute;left:2782;top:12198;width:3111;height:1929">
                   <v:fill opacity="0"/>
@@ -754,201 +407,7 @@
                 </v:textbox>
               </v:shape>
             </v:group>
-            <v:shape id="_x0000_s1204" type="#_x0000_t32" style="position:absolute;left:6687;top:7690;width:451;height:2734;flip:x" o:connectortype="straight">
-              <v:stroke endarrow="block"/>
-            </v:shape>
-            <v:shape id="_x0000_s1205" type="#_x0000_t32" style="position:absolute;left:7929;top:7907;width:2026;height:2301" o:connectortype="straight">
-              <v:stroke endarrow="block"/>
-            </v:shape>
-            <v:shape id="_x0000_s1206" type="#_x0000_t32" style="position:absolute;left:8719;top:7690;width:3184;height:1068" o:connectortype="straight">
-              <v:stroke endarrow="block"/>
-            </v:shape>
-            <v:shape id="_x0000_s1208" type="#_x0000_t32" style="position:absolute;left:8730;top:10718;width:874;height:231;flip:x" o:connectortype="straight">
-              <v:stroke startarrow="block" endarrow="block"/>
-            </v:shape>
-            <v:group id="_x0000_s1214" style="position:absolute;left:2848;top:7491;width:2242;height:1485" coordorigin="2332,2341" coordsize="2909,1929">
-              <v:oval id="_x0000_s1215" style="position:absolute;left:2332;top:2341;width:2909;height:1929">
-                <v:fill opacity="0"/>
-              </v:oval>
-              <v:rect id="_x0000_s1216" style="position:absolute;left:2737;top:2736;width:2078;height:330">
-                <v:textbox style="mso-next-textbox:#_x0000_s1216" inset="0,,0">
-                  <w:txbxContent>
-                    <w:p>
-                      <w:pPr>
-                        <w:jc w:val="center"/>
-                        <w:rPr>
-                          <w:sz w:val="16"/>
-                          <w:szCs w:val="16"/>
-                        </w:rPr>
-                      </w:pPr>
-                      <w:proofErr w:type="spellStart"/>
-                      <w:r>
-                        <w:rPr>
-                          <w:sz w:val="16"/>
-                          <w:szCs w:val="16"/>
-                        </w:rPr>
-                        <w:t>AccesoYManejoAdministrador</w:t>
-                      </w:r>
-                      <w:r>
-                        <w:rPr>
-                          <w:sz w:val="16"/>
-                          <w:szCs w:val="16"/>
-                          <w:vertAlign w:val="subscript"/>
-                        </w:rPr>
-                        <w:t>i</w:t>
-                      </w:r>
-                      <w:proofErr w:type="spellEnd"/>
-                    </w:p>
-                  </w:txbxContent>
-                </v:textbox>
-              </v:rect>
-              <v:shape id="_x0000_s1217" type="#_x0000_t32" style="position:absolute;left:3074;top:3119;width:0;height:742" o:connectortype="straight">
-                <v:stroke dashstyle="dash"/>
-              </v:shape>
-              <v:shape id="_x0000_s1218" type="#_x0000_t32" style="position:absolute;left:3118;top:3516;width:1599;height:0" o:connectortype="straight">
-                <v:stroke endarrow="block"/>
-              </v:shape>
-              <v:shape id="_x0000_s1219" type="#_x0000_t202" style="position:absolute;left:3552;top:3322;width:513;height:291;v-text-anchor:bottom" stroked="f" strokecolor="black [3213]">
-                <v:fill opacity="0"/>
-                <v:textbox style="mso-next-textbox:#_x0000_s1219" inset="0,0,0,0">
-                  <w:txbxContent>
-                    <w:p>
-                      <w:pPr>
-                        <w:jc w:val="center"/>
-                        <w:rPr>
-                          <w:sz w:val="14"/>
-                          <w:szCs w:val="14"/>
-                          <w:lang w:val="es-AR"/>
-                        </w:rPr>
-                      </w:pPr>
-                      <w:proofErr w:type="spellStart"/>
-                      <w:proofErr w:type="gramStart"/>
-                      <w:r>
-                        <w:rPr>
-                          <w:sz w:val="14"/>
-                          <w:szCs w:val="14"/>
-                          <w:lang w:val="es-AR"/>
-                        </w:rPr>
-                        <w:t>l</w:t>
-                      </w:r>
-                      <w:r>
-                        <w:rPr>
-                          <w:sz w:val="14"/>
-                          <w:szCs w:val="14"/>
-                          <w:lang w:val="es-AR"/>
-                        </w:rPr>
-                        <w:t>og</w:t>
-                      </w:r>
-                      <w:r>
-                        <w:rPr>
-                          <w:sz w:val="14"/>
-                          <w:szCs w:val="14"/>
-                          <w:lang w:val="es-AR"/>
-                        </w:rPr>
-                        <w:t>out</w:t>
-                      </w:r>
-                      <w:proofErr w:type="spellEnd"/>
-                      <w:proofErr w:type="gramEnd"/>
-                    </w:p>
-                  </w:txbxContent>
-                </v:textbox>
-              </v:shape>
-            </v:group>
-            <v:group id="_x0000_s1220" style="position:absolute;left:3341;top:10316;width:2241;height:1484" coordorigin="6379,723" coordsize="2909,1929">
-              <v:oval id="_x0000_s1221" style="position:absolute;left:6379;top:723;width:2909;height:1929" fillcolor="white [3212]" strokecolor="red">
-                <v:fill opacity="0"/>
-              </v:oval>
-              <v:rect id="_x0000_s1222" style="position:absolute;left:6784;top:1118;width:2078;height:330">
-                <v:textbox style="mso-next-textbox:#_x0000_s1222" inset="0,,0">
-                  <w:txbxContent>
-                    <w:p>
-                      <w:pPr>
-                        <w:jc w:val="center"/>
-                        <w:rPr>
-                          <w:sz w:val="16"/>
-                          <w:szCs w:val="16"/>
-                        </w:rPr>
-                      </w:pPr>
-                      <w:proofErr w:type="spellStart"/>
-                      <w:r>
-                        <w:rPr>
-                          <w:sz w:val="16"/>
-                          <w:szCs w:val="16"/>
-                        </w:rPr>
-                        <w:t>AccesoYManejoAdministrador</w:t>
-                      </w:r>
-                      <w:r>
-                        <w:rPr>
-                          <w:sz w:val="16"/>
-                          <w:szCs w:val="16"/>
-                          <w:vertAlign w:val="subscript"/>
-                        </w:rPr>
-                        <w:t>i</w:t>
-                      </w:r>
-                      <w:proofErr w:type="spellEnd"/>
-                    </w:p>
-                  </w:txbxContent>
-                </v:textbox>
-              </v:rect>
-              <v:shape id="_x0000_s1223" type="#_x0000_t32" style="position:absolute;left:7121;top:1501;width:0;height:742" o:connectortype="straight">
-                <v:stroke dashstyle="dash"/>
-              </v:shape>
-              <v:shape id="_x0000_s1224" type="#_x0000_t202" style="position:absolute;left:7441;top:1679;width:978;height:291;v-text-anchor:bottom" stroked="f" strokecolor="black [3213]">
-                <v:fill opacity="0"/>
-                <v:textbox style="mso-next-textbox:#_x0000_s1224" inset="0,0,0,0">
-                  <w:txbxContent>
-                    <w:p>
-                      <w:pPr>
-                        <w:jc w:val="center"/>
-                        <w:rPr>
-                          <w:sz w:val="14"/>
-                          <w:szCs w:val="14"/>
-                          <w:lang w:val="es-AR"/>
-                        </w:rPr>
-                      </w:pPr>
-                      <w:proofErr w:type="spellStart"/>
-                      <w:proofErr w:type="gramStart"/>
-                      <w:r>
-                        <w:rPr>
-                          <w:sz w:val="14"/>
-                          <w:szCs w:val="14"/>
-                          <w:lang w:val="es-AR"/>
-                        </w:rPr>
-                        <w:t>denegar</w:t>
-                      </w:r>
-                      <w:r>
-                        <w:rPr>
-                          <w:sz w:val="14"/>
-                          <w:szCs w:val="14"/>
-                          <w:lang w:val="es-AR"/>
-                        </w:rPr>
-                        <w:t>Log</w:t>
-                      </w:r>
-                      <w:r>
-                        <w:rPr>
-                          <w:sz w:val="14"/>
-                          <w:szCs w:val="14"/>
-                          <w:lang w:val="es-AR"/>
-                        </w:rPr>
-                        <w:t>out</w:t>
-                      </w:r>
-                      <w:proofErr w:type="spellEnd"/>
-                      <w:proofErr w:type="gramEnd"/>
-                    </w:p>
-                  </w:txbxContent>
-                </v:textbox>
-              </v:shape>
-              <v:shape id="_x0000_s1225" type="#_x0000_t32" style="position:absolute;left:7227;top:1873;width:1422;height:0;flip:x" o:connectortype="straight">
-                <v:stroke dashstyle="dash" endarrow="block"/>
-              </v:shape>
-            </v:group>
-            <v:shape id="_x0000_s1234" type="#_x0000_t32" style="position:absolute;left:3969;top:8976;width:492;height:1340" o:connectortype="straight" strokecolor="red">
-              <v:stroke endarrow="block"/>
-            </v:shape>
-            <v:shape id="_x0000_s1242" type="#_x0000_t32" style="position:absolute;left:3966;top:6567;width:3;height:924;flip:x y" o:connectortype="straight">
-              <v:stroke endarrow="block"/>
-            </v:shape>
-            <v:group id="_x0000_s1253" style="position:absolute;left:6231;top:3414;width:2839;height:1487" coordorigin="11471,6660" coordsize="2840,1485">
+            <v:group id="_x0000_s1253" style="position:absolute;left:3461;top:3870;width:2838;height:1487" coordorigin="11471,6660" coordsize="2840,1485">
               <v:oval id="_x0000_s1246" style="position:absolute;left:11471;top:6660;width:2840;height:1485" o:regroupid="4">
                 <v:fill opacity="0"/>
               </v:oval>
@@ -1052,7 +511,7 @@
                 </v:textbox>
               </v:shape>
             </v:group>
-            <v:group id="_x0000_s1343" style="position:absolute;left:9604;top:3634;width:2458;height:1484" coordorigin="9604,3634" coordsize="2458,1484">
+            <v:group id="_x0000_s1343" style="position:absolute;left:3620;top:6011;width:2458;height:1484" coordorigin="9604,3634" coordsize="2458,1484">
               <v:oval id="_x0000_s1257" style="position:absolute;left:9604;top:3634;width:2458;height:1484" o:regroupid="11">
                 <v:fill opacity="0"/>
               </v:oval>
@@ -1172,7 +631,7 @@
                 </v:textbox>
               </v:shape>
             </v:group>
-            <v:group id="_x0000_s1276" style="position:absolute;left:11863;top:5388;width:2880;height:1485" coordorigin="10428,10868" coordsize="2880,1485">
+            <v:group id="_x0000_s1276" style="position:absolute;left:3461;top:1893;width:2880;height:1487" coordorigin="10428,10868" coordsize="2880,1485">
               <v:group id="_x0000_s1268" style="position:absolute;left:10428;top:10868;width:2880;height:1485" coordorigin="3837,7058" coordsize="3111,1929" o:regroupid="9">
                 <v:oval id="_x0000_s1269" style="position:absolute;left:3837;top:7058;width:3111;height:1929">
                   <v:fill opacity="0"/>
@@ -1278,120 +737,53 @@
                 </v:textbox>
               </v:shape>
             </v:group>
-            <v:shape id="_x0000_s1277" type="#_x0000_t32" style="position:absolute;left:3177;top:8758;width:492;height:1775;flip:x y" o:connectortype="straight" strokecolor="red">
-              <v:stroke endarrow="block"/>
-            </v:shape>
-            <v:shape id="_x0000_s1278" type="#_x0000_t32" style="position:absolute;left:11647;top:9282;width:606;height:926;flip:y" o:connectortype="straight">
-              <v:stroke startarrow="block" endarrow="block"/>
-            </v:shape>
-            <v:shape id="_x0000_s1279" type="#_x0000_t32" style="position:absolute;left:13100;top:6873;width:203;height:1142;flip:x" o:connectortype="straight">
-              <v:stroke startarrow="block" endarrow="block"/>
-            </v:shape>
-            <v:shape id="_x0000_s1280" type="#_x0000_t32" style="position:absolute;left:11702;top:4901;width:582;height:705" o:connectortype="straight">
-              <v:stroke startarrow="block" endarrow="block"/>
-            </v:shape>
-            <v:shape id="_x0000_s1281" type="#_x0000_t32" style="position:absolute;left:9070;top:4158;width:534;height:219" o:connectortype="straight">
-              <v:stroke startarrow="block" endarrow="block"/>
-            </v:shape>
-            <v:shape id="_x0000_s1287" type="#_x0000_t32" style="position:absolute;left:9047;top:6131;width:2816;height:1034;flip:y" o:connectortype="straight">
-              <v:stroke endarrow="block"/>
-            </v:shape>
-            <v:shape id="_x0000_s1288" type="#_x0000_t32" style="position:absolute;left:8719;top:4901;width:1245;height:1739;flip:y" o:connectortype="straight">
-              <v:stroke endarrow="block"/>
-            </v:shape>
-            <v:shape id="_x0000_s1289" type="#_x0000_t32" style="position:absolute;left:7651;top:4901;width:278;height:1522;flip:x y" o:connectortype="straight">
-              <v:stroke endarrow="block"/>
-            </v:shape>
-            <v:shape id="_x0000_s1290" type="#_x0000_t32" style="position:absolute;left:5065;top:7165;width:1745;height:814;flip:x" o:connectortype="straight">
-              <v:stroke endarrow="block"/>
-            </v:shape>
-            <v:shape id="_x0000_s1308" style="position:absolute;left:11967;top:4356;width:3298;height:6223;mso-wrap-style:square;mso-width-percent:0;mso-height-percent:0;mso-left-percent:-10001;mso-top-percent:-10001;mso-wrap-distance-left:9pt;mso-wrap-distance-top:0;mso-wrap-distance-right:9pt;mso-wrap-distance-bottom:0;mso-position-horizontal:absolute;mso-position-horizontal-relative:text;mso-position-vertical:absolute;mso-position-vertical-relative:text;mso-width-percent:0;mso-height-percent:0;mso-left-percent:-10001;mso-top-percent:-10001;mso-width-relative:page;mso-height-relative:page;mso-position-horizontal-col-start:0;mso-width-col-span:0;v-text-anchor:top" coordsize="4287,8089" path="m,8089c1319,7875,2639,7662,3266,6493,3893,5324,4287,2156,3763,1078,3239,,1681,13,123,27e" filled="f">
+            <v:shape id="_x0000_s1347" type="#_x0000_t32" style="position:absolute;left:6341;top:2636;width:1585;height:1;flip:y" o:connectortype="straight">
+              <v:stroke startarrow="block" endarrow="block"/>
+            </v:shape>
+            <v:shape id="_x0000_s1348" type="#_x0000_t32" style="position:absolute;left:6299;top:4614;width:1650;height:22" o:connectortype="straight">
+              <v:stroke startarrow="block" endarrow="block"/>
+            </v:shape>
+            <v:shape id="_x0000_s1349" type="#_x0000_t32" style="position:absolute;left:6078;top:6753;width:1871;height:1" o:connectortype="straight">
+              <v:stroke startarrow="block" endarrow="block"/>
+            </v:shape>
+            <v:shape id="_x0000_s1351" type="#_x0000_t32" style="position:absolute;left:5884;top:3160;width:2393;height:928;flip:y" o:connectortype="straight">
+              <v:stroke startarrow="block" endarrow="block"/>
+            </v:shape>
+            <v:shape id="_x0000_s1352" type="#_x0000_t32" style="position:absolute;left:5919;top:3163;width:2380;height:962" o:connectortype="straight">
+              <v:stroke startarrow="block" endarrow="block"/>
+            </v:shape>
+            <v:shape id="_x0000_s1353" type="#_x0000_t32" style="position:absolute;left:5884;top:5140;width:2416;height:1088" o:connectortype="straight">
+              <v:stroke startarrow="block" endarrow="block"/>
+            </v:shape>
+            <v:shape id="_x0000_s1354" type="#_x0000_t32" style="position:absolute;left:5718;top:5146;width:2581;height:1082;flip:y" o:connectortype="straight">
+              <v:stroke startarrow="block" endarrow="block"/>
+            </v:shape>
+            <v:shape id="_x0000_s1355" type="#_x0000_t32" style="position:absolute;left:4880;top:3380;width:21;height:490;flip:x" o:connectortype="straight">
+              <v:stroke startarrow="block" endarrow="block"/>
+            </v:shape>
+            <v:shape id="_x0000_s1356" type="#_x0000_t32" style="position:absolute;left:4849;top:5357;width:31;height:654;flip:x" o:connectortype="straight">
+              <v:stroke startarrow="block" endarrow="block"/>
+            </v:shape>
+            <v:shape id="_x0000_s1357" type="#_x0000_t32" style="position:absolute;left:9123;top:3378;width:22;height:535" o:connectortype="straight">
+              <v:stroke startarrow="block" endarrow="block"/>
+            </v:shape>
+            <v:shape id="_x0000_s1358" type="#_x0000_t32" style="position:absolute;left:9145;top:5357;width:1;height:654" o:connectortype="straight">
+              <v:stroke startarrow="block" endarrow="block"/>
+            </v:shape>
+            <v:shape id="_x0000_s1363" style="position:absolute;left:10191;top:2978;width:653;height:3468" coordsize="849,4563" path="m,c415,728,831,1457,840,2217,849,2977,451,3770,54,4563e" filled="f">
               <v:stroke startarrow="block" endarrow="block"/>
               <v:path arrowok="t"/>
             </v:shape>
-            <v:shape id="_x0000_s1309" style="position:absolute;left:8465;top:2703;width:7844;height:9140;mso-wrap-style:square;mso-width-percent:0;mso-height-percent:0;mso-left-percent:-10001;mso-top-percent:-10001;mso-wrap-distance-left:9pt;mso-wrap-distance-top:0;mso-wrap-distance-right:9pt;mso-wrap-distance-bottom:0;mso-position-horizontal:absolute;mso-position-horizontal-relative:text;mso-position-vertical:absolute;mso-position-vertical-relative:text;mso-width-percent:0;mso-height-percent:0;mso-left-percent:-10001;mso-top-percent:-10001;mso-width-relative:page;mso-height-relative:page;mso-position-horizontal-col-start:0;mso-width-col-span:0;v-text-anchor:top" coordsize="10197,11881" path="m,11335v671,57,2641,546,4031,349c5421,11487,7542,11847,8341,10150,9140,8453,10197,3002,8826,1501,7455,,1929,1215,114,1140e" filled="f">
+            <v:shape id="_x0000_s1364" style="position:absolute;left:2986;top:2978;width:782;height:3427" coordsize="992,4420" path="m824,c412,695,,1390,28,2127v28,737,496,1515,964,2293e" filled="f">
               <v:stroke startarrow="block" endarrow="block"/>
               <v:path arrowok="t"/>
             </v:shape>
-            <v:shape id="_x0000_s1311" style="position:absolute;left:10914;top:5118;width:1393;height:3074;mso-wrap-style:square;mso-width-percent:0;mso-height-percent:0;mso-left-percent:-10001;mso-top-percent:-10001;mso-wrap-distance-left:9pt;mso-wrap-distance-top:0;mso-wrap-distance-right:9pt;mso-wrap-distance-bottom:0;mso-position-horizontal:absolute;mso-position-horizontal-relative:text;mso-position-vertical:absolute;mso-position-vertical-relative:text;mso-width-percent:0;mso-height-percent:0;mso-left-percent:-10001;mso-top-percent:-10001;mso-width-relative:page;mso-height-relative:page;mso-position-horizontal-col-start:0;mso-width-col-span:0;v-text-anchor:top" coordsize="1810,3995" path="m,c536,810,1066,1615,1368,2281v302,666,350,1357,442,1714e" filled="f">
+            <v:shape id="_x0000_s1368" style="position:absolute;left:5582;top:3285;width:2975;height:2801" coordsize="3868,3641" path="m,c529,355,1059,711,1273,1092v214,381,-419,768,13,1193c1718,2710,2793,3175,3868,3641e" filled="f">
               <v:stroke startarrow="block" endarrow="block"/>
               <v:path arrowok="t"/>
             </v:shape>
-            <v:shape id="_x0000_s1312" style="position:absolute;left:10914;top:6727;width:1576;height:3269;mso-wrap-style:square;mso-width-percent:0;mso-height-percent:0;mso-left-percent:-10001;mso-top-percent:-10001;mso-wrap-distance-left:9pt;mso-wrap-distance-top:0;mso-wrap-distance-right:9pt;mso-wrap-distance-bottom:0;mso-position-horizontal:absolute;mso-position-horizontal-relative:text;mso-position-vertical:absolute;mso-position-vertical-relative:text;mso-width-percent:0;mso-height-percent:0;mso-left-percent:-10001;mso-top-percent:-10001;mso-width-relative:page;mso-height-relative:page;mso-position-horizontal-col-start:0;mso-width-col-span:0;v-text-anchor:top" coordsize="2048,4250" path="m,4250c534,3412,1068,2574,1409,1866,1750,1158,1899,579,2048,e" filled="f">
-              <v:stroke startarrow="block" endarrow="block"/>
-              <v:path arrowok="t"/>
-            </v:shape>
-            <v:shape id="_x0000_s1313" style="position:absolute;left:8361;top:5118;width:2603;height:5306;mso-wrap-style:square;mso-width-percent:0;mso-height-percent:0;mso-left-percent:-10001;mso-top-percent:-10001;mso-wrap-distance-left:9pt;mso-wrap-distance-top:0;mso-wrap-distance-right:9pt;mso-wrap-distance-bottom:0;mso-position-horizontal:absolute;mso-position-horizontal-relative:text;mso-position-vertical:absolute;mso-position-vertical-relative:text;mso-width-percent:0;mso-height-percent:0;mso-left-percent:-10001;mso-top-percent:-10001;mso-width-relative:page;mso-height-relative:page;mso-position-horizontal-col-start:0;mso-width-col-span:0;v-text-anchor:top" coordsize="3383,6897" path="m3003,v190,1109,380,2219,-120,3368c2383,4517,1191,5707,,6897e" filled="f">
-              <v:stroke startarrow="block" endarrow="block"/>
-              <v:path arrowok="t"/>
-            </v:shape>
-            <v:shape id="_x0000_s1315" style="position:absolute;left:8525;top:4748;width:2752;height:5248;mso-wrap-style:square;mso-width-percent:0;mso-height-percent:0;mso-left-percent:-10001;mso-top-percent:-10001;mso-wrap-distance-left:9pt;mso-wrap-distance-top:0;mso-wrap-distance-right:9pt;mso-wrap-distance-bottom:0;mso-position-horizontal:absolute;mso-position-horizontal-relative:text;mso-position-vertical:absolute;mso-position-vertical-relative:text;mso-width-percent:0;mso-height-percent:0;mso-left-percent:-10001;mso-top-percent:-10001;mso-width-relative:page;mso-height-relative:page;mso-position-horizontal-col-start:0;mso-width-col-span:0;v-text-anchor:top" coordsize="3578,6822" path="m2835,6822c3201,5756,3578,4702,3106,3565,2634,2428,647,743,,e" filled="f">
-              <v:stroke startarrow="block" endarrow="block"/>
-              <v:path arrowok="t"/>
-            </v:shape>
-            <v:shape id="_x0000_s1316" style="position:absolute;left:8154;top:2624;width:5044;height:2763;mso-wrap-style:square;mso-width-percent:0;mso-height-percent:0;mso-left-percent:-10001;mso-top-percent:-10001;mso-wrap-distance-left:9pt;mso-wrap-distance-top:0;mso-wrap-distance-right:9pt;mso-wrap-distance-bottom:0;mso-position-horizontal:absolute;mso-position-horizontal-relative:text;mso-position-vertical:absolute;mso-position-vertical-relative:text;mso-width-percent:0;mso-height-percent:0;mso-left-percent:-10001;mso-top-percent:-10001;mso-width-relative:page;mso-height-relative:page;mso-position-horizontal-col-start:0;mso-width-col-span:0;v-text-anchor:top" coordsize="6557,3591" path="m6557,3591c6355,2218,6173,838,5080,419,3987,,1058,941,,1078e" filled="f">
-              <v:stroke startarrow="block" endarrow="block"/>
-              <v:path arrowok="t"/>
-            </v:shape>
-            <v:shape id="_x0000_s1317" style="position:absolute;left:7919;top:9500;width:5106;height:3094;mso-wrap-style:square;mso-width-percent:0;mso-height-percent:0;mso-left-percent:-10001;mso-top-percent:-10001;mso-wrap-distance-left:9pt;mso-wrap-distance-top:0;mso-wrap-distance-right:9pt;mso-wrap-distance-bottom:0;mso-position-horizontal:absolute;mso-position-horizontal-relative:text;mso-position-vertical:absolute;mso-position-vertical-relative:text;mso-width-percent:0;mso-height-percent:0;mso-left-percent:-10001;mso-top-percent:-10001;mso-width-relative:page;mso-height-relative:page;mso-position-horizontal-col-start:0;mso-width-col-span:0;v-text-anchor:top" coordsize="6637,4022" path="m6637,c6501,1540,6367,3088,5261,3555,4155,4022,1096,2957,,2800e" filled="f">
-              <v:stroke startarrow="block" endarrow="block"/>
-              <v:path arrowok="t"/>
-            </v:shape>
-            <v:shape id="_x0000_s1318" style="position:absolute;left:7651;top:6789;width:8055;height:5825;mso-wrap-style:square;mso-width-percent:0;mso-height-percent:0;mso-left-percent:-10001;mso-top-percent:-10001;mso-wrap-distance-left:9pt;mso-wrap-distance-top:0;mso-wrap-distance-right:9pt;mso-wrap-distance-bottom:0;mso-position-horizontal:absolute;mso-position-horizontal-relative:text;mso-position-vertical:absolute;mso-position-vertical-relative:text;mso-width-percent:0;mso-height-percent:0;mso-left-percent:-10001;mso-top-percent:-10001;mso-width-relative:page;mso-height-relative:page;mso-position-horizontal-col-start:0;mso-width-col-span:0;v-text-anchor:top" coordsize="10471,7572" path="m8211,v1130,2245,2260,4491,1688,5735c9327,6979,6431,7360,4781,7466,3131,7572,1565,6972,,6372e" filled="f">
-              <v:stroke startarrow="block" endarrow="block"/>
-              <v:path arrowok="t"/>
-            </v:shape>
-            <v:shape id="_x0000_s1320" style="position:absolute;left:7823;top:2432;width:8463;height:5814;mso-wrap-style:square;mso-width-percent:0;mso-height-percent:0;mso-left-percent:-10001;mso-top-percent:-10001;mso-wrap-distance-left:9pt;mso-wrap-distance-top:0;mso-wrap-distance-right:9pt;mso-wrap-distance-bottom:0;mso-position-horizontal:absolute;mso-position-horizontal-relative:text;mso-position-vertical:absolute;mso-position-vertical-relative:text;mso-width-percent:0;mso-height-percent:0;mso-left-percent:-10001;mso-top-percent:-10001;mso-width-relative:page;mso-height-relative:page;mso-position-horizontal-col-start:0;mso-width-col-span:0;v-text-anchor:top" coordsize="11001,7558" path="m7987,7558c9494,5138,11001,2718,10470,1464,9939,210,6544,62,4799,31,3054,,1000,1017,,1276e" filled="f">
-              <v:stroke startarrow="block" endarrow="block"/>
-              <v:path arrowok="t"/>
-            </v:shape>
-            <v:shape id="_x0000_s1321" type="#_x0000_t32" style="position:absolute;left:5582;top:10949;width:754;height:110;flip:y" o:connectortype="straight" strokecolor="red">
-              <v:stroke endarrow="block"/>
-            </v:shape>
-            <v:shape id="_x0000_s1322" style="position:absolute;left:5381;top:9966;width:4312;height:660;mso-wrap-style:square;mso-width-percent:0;mso-height-percent:0;mso-left-percent:-10001;mso-top-percent:-10001;mso-wrap-distance-left:9pt;mso-wrap-distance-top:0;mso-wrap-distance-right:9pt;mso-wrap-distance-bottom:0;mso-position-horizontal:absolute;mso-position-horizontal-relative:text;mso-position-vertical:absolute;mso-position-vertical-relative:text;mso-width-percent:0;mso-height-percent:0;mso-left-percent:-10001;mso-top-percent:-10001;mso-width-relative:page;mso-height-relative:page;mso-position-horizontal-col-start:0;mso-width-col-span:0;v-text-anchor:top" coordsize="5605,858" path="m,858c441,723,1717,82,2651,41,3585,,4990,491,5605,610e" filled="f" strokecolor="red">
-              <v:stroke endarrow="block"/>
-              <v:path arrowok="t"/>
-            </v:shape>
-            <v:shape id="_x0000_s1323" style="position:absolute;left:5282;top:8976;width:6684;height:1570;mso-wrap-style:square;mso-width-percent:0;mso-height-percent:0;mso-left-percent:-10001;mso-top-percent:-10001;mso-wrap-distance-left:9pt;mso-wrap-distance-top:0;mso-wrap-distance-right:9pt;mso-wrap-distance-bottom:0;mso-position-horizontal:absolute;mso-position-horizontal-relative:text;mso-position-vertical:absolute;mso-position-vertical-relative:text;mso-width-percent:0;mso-height-percent:0;mso-left-percent:-10001;mso-top-percent:-10001;mso-width-relative:page;mso-height-relative:page;mso-position-horizontal-col-start:0;mso-width-col-span:0;v-text-anchor:top" coordsize="8689,2041" path="m,2041c584,1768,2053,737,3501,397,4949,57,6831,32,8689,e" filled="f" strokecolor="red">
-              <v:stroke endarrow="block"/>
-              <v:path arrowok="t"/>
-            </v:shape>
-            <v:shape id="_x0000_s1329" type="#_x0000_t32" style="position:absolute;left:13967;top:8246;width:1;height:1" o:connectortype="straight">
-              <v:stroke endarrow="block"/>
-            </v:shape>
-            <v:shape id="_x0000_s1330" type="#_x0000_t32" style="position:absolute;left:5149;top:6594;width:7024;height:3878;flip:y" o:connectortype="straight" strokecolor="red">
-              <v:stroke endarrow="block"/>
-            </v:shape>
-            <v:shape id="_x0000_s1334" style="position:absolute;left:5010;top:5064;width:5334;height:5343;mso-wrap-style:square;mso-width-percent:0;mso-height-percent:0;mso-left-percent:-10001;mso-top-percent:-10001;mso-wrap-distance-left:9pt;mso-wrap-distance-top:0;mso-wrap-distance-right:9pt;mso-wrap-distance-bottom:0;mso-position-horizontal:absolute;mso-position-horizontal-relative:text;mso-position-vertical:absolute;mso-position-vertical-relative:text;mso-width-percent:0;mso-height-percent:0;mso-left-percent:-10001;mso-top-percent:-10001;mso-width-relative:page;mso-height-relative:page;mso-position-horizontal-col-start:0;mso-width-col-span:0;v-text-anchor:top" coordsize="6933,6946" path="m,6946c827,6445,3816,5092,4971,3934,6126,2776,6524,820,6933,e" filled="f" strokecolor="red">
-              <v:stroke endarrow="block"/>
-              <v:path arrowok="t"/>
-            </v:shape>
-            <v:shape id="_x0000_s1335" style="position:absolute;left:4773;top:4752;width:2010;height:5564;mso-wrap-style:square;mso-width-percent:0;mso-height-percent:0;mso-left-percent:-10001;mso-top-percent:-10001;mso-wrap-distance-left:9pt;mso-wrap-distance-top:0;mso-wrap-distance-right:9pt;mso-wrap-distance-bottom:0;mso-position-horizontal:absolute;mso-position-horizontal-relative:text;mso-position-vertical:absolute;mso-position-vertical-relative:text;mso-width-percent:0;mso-height-percent:0;mso-left-percent:-10001;mso-top-percent:-10001;mso-width-relative:page;mso-height-relative:page;mso-position-horizontal-col-start:0;mso-width-col-span:0;v-text-anchor:top" coordsize="2613,7233" path="m,7233c740,5440,1460,3660,1895,2455,2330,1250,2463,511,2613,e" filled="f" strokecolor="red">
-              <v:stroke endarrow="block"/>
-              <v:path arrowok="t"/>
-            </v:shape>
-            <v:shape id="_x0000_s1336" style="position:absolute;left:4573;top:4605;width:1935;height:2953;mso-wrap-style:square;mso-width-percent:0;mso-height-percent:0;mso-left-percent:-10001;mso-top-percent:-10001;mso-wrap-distance-left:9pt;mso-wrap-distance-top:0;mso-wrap-distance-right:9pt;mso-wrap-distance-bottom:0;mso-position-horizontal:absolute;mso-position-horizontal-relative:text;mso-position-vertical:absolute;mso-position-vertical-relative:text;mso-width-percent:0;mso-height-percent:0;mso-left-percent:-10001;mso-top-percent:-10001;mso-width-relative:page;mso-height-relative:page;mso-position-horizontal-col-start:0;mso-width-col-span:0;v-text-anchor:top" coordsize="2515,3838" path="m2515,c2378,393,2112,1723,1693,2363,1274,3003,636,3422,,3838e" filled="f">
-              <v:stroke endarrow="block"/>
-              <v:path arrowok="t"/>
-            </v:shape>
-            <v:shape id="_x0000_s1337" style="position:absolute;left:4686;top:4713;width:5044;height:2931;mso-wrap-style:square;mso-width-percent:0;mso-height-percent:0;mso-left-percent:-10001;mso-top-percent:-10001;mso-wrap-distance-left:9pt;mso-wrap-distance-top:0;mso-wrap-distance-right:9pt;mso-wrap-distance-bottom:0;mso-position-horizontal:absolute;mso-position-horizontal-relative:text;mso-position-vertical:absolute;mso-position-vertical-relative:text;mso-width-percent:0;mso-height-percent:0;mso-left-percent:-10001;mso-top-percent:-10001;mso-width-relative:page;mso-height-relative:page;mso-position-horizontal-col-start:0;mso-width-col-span:0;v-text-anchor:top" coordsize="6556,3810" path="m6556,c6016,290,4403,1108,3310,1743,2217,2378,1112,3090,,3810e" filled="f">
-              <v:stroke endarrow="block"/>
-              <v:path arrowok="t"/>
-            </v:shape>
-            <v:shape id="_x0000_s1338" style="position:absolute;left:4773;top:5190;width:7220;height:2518;mso-wrap-style:square;mso-width-percent:0;mso-height-percent:0;mso-left-percent:-10001;mso-top-percent:-10001;mso-wrap-distance-left:9pt;mso-wrap-distance-top:0;mso-wrap-distance-right:9pt;mso-wrap-distance-bottom:0;mso-position-horizontal:absolute;mso-position-horizontal-relative:text;mso-position-vertical:absolute;mso-position-vertical-relative:text;mso-width-percent:0;mso-height-percent:0;mso-left-percent:-10001;mso-top-percent:-10001;mso-width-relative:page;mso-height-relative:page;mso-position-horizontal-col-start:0;mso-width-col-span:0;v-text-anchor:top" coordsize="9385,3273" path="m9385,813c8841,703,7295,,6121,158,4947,316,3361,1244,2341,1764,1321,2283,660,2778,,3273e" filled="f">
-              <v:stroke endarrow="block"/>
-              <v:path arrowok="t"/>
-            </v:shape>
-            <v:shape id="_x0000_s1339" style="position:absolute;left:5083;top:8112;width:6824;height:763;mso-wrap-style:square;mso-width-percent:0;mso-height-percent:0;mso-left-percent:-10001;mso-top-percent:-10001;mso-wrap-distance-left:9pt;mso-wrap-distance-top:0;mso-wrap-distance-right:9pt;mso-wrap-distance-bottom:0;mso-position-horizontal:absolute;mso-position-horizontal-relative:text;mso-position-vertical:absolute;mso-position-vertical-relative:text;mso-width-percent:0;mso-height-percent:0;mso-left-percent:-10001;mso-top-percent:-10001;mso-width-relative:page;mso-height-relative:page;mso-position-horizontal-col-start:0;mso-width-col-span:0;v-text-anchor:top" coordsize="8870,991" path="m8870,991c7402,599,5935,208,4457,104,2979,,1489,184,,368e" filled="f">
-              <v:stroke endarrow="block"/>
-              <v:path arrowok="t"/>
-            </v:shape>
-            <v:shape id="_x0000_s1340" style="position:absolute;left:4987;top:8573;width:4819;height:1743;mso-wrap-style:square;mso-width-percent:0;mso-height-percent:0;mso-left-percent:-10001;mso-top-percent:-10001;mso-wrap-distance-left:9pt;mso-wrap-distance-top:0;mso-wrap-distance-right:9pt;mso-wrap-distance-bottom:0;mso-position-horizontal:absolute;mso-position-horizontal-relative:text;mso-position-vertical:absolute;mso-position-vertical-relative:text;mso-width-percent:0;mso-height-percent:0;mso-left-percent:-10001;mso-top-percent:-10001;mso-width-relative:page;mso-height-relative:page;mso-position-horizontal-col-start:0;mso-width-col-span:0;v-text-anchor:top" coordsize="6264,2266" path="m6264,2266c5235,1518,4206,770,3162,392,2118,14,1059,7,,e" filled="f">
-              <v:stroke endarrow="block"/>
-              <v:path arrowok="t"/>
-            </v:shape>
-            <v:shape id="_x0000_s1341" style="position:absolute;left:4913;top:8662;width:2570;height:1545;mso-wrap-style:square;mso-width-percent:0;mso-height-percent:0;mso-left-percent:-10001;mso-top-percent:-10001;mso-wrap-distance-left:9pt;mso-wrap-distance-top:0;mso-wrap-distance-right:9pt;mso-wrap-distance-bottom:0;mso-position-horizontal:absolute;mso-position-horizontal-relative:text;mso-position-vertical:absolute;mso-position-vertical-relative:text;mso-width-percent:0;mso-height-percent:0;mso-left-percent:-10001;mso-top-percent:-10001;mso-width-relative:page;mso-height-relative:page;mso-position-horizontal-col-start:0;mso-width-col-span:0;v-text-anchor:top" coordsize="3340,2009" path="m3152,2009v94,-497,188,-993,-337,-1328c2290,346,1145,173,,e" filled="f">
-              <v:stroke endarrow="block"/>
+            <v:shape id="_x0000_s1370" style="position:absolute;left:5348;top:3285;width:3171;height:2801" coordsize="4122,3641" path="m,3641c1193,3170,2386,2699,2839,2285,3292,1871,2503,1538,2717,1157,2931,776,3526,388,4122,e" filled="f">
+              <v:stroke startarrow="block" endarrow="block"/>
               <v:path arrowok="t"/>
             </v:shape>
             <w10:wrap type="none"/>

</xml_diff>